<commit_message>
I started my thesis.
</commit_message>
<xml_diff>
--- a/FinalThesis/Thesis_980020231.docx
+++ b/FinalThesis/Thesis_980020231.docx
@@ -1,6 +1,6 @@
 
 <file path=word/document.xml><?xml version="1.0" encoding="utf-8"?>
-<w:document xmlns:wpc="http://schemas.microsoft.com/office/word/2010/wordprocessingCanvas" xmlns:cx="http://schemas.microsoft.com/office/drawing/2014/chartex" xmlns:cx1="http://schemas.microsoft.com/office/drawing/2015/9/8/chartex" xmlns:cx2="http://schemas.microsoft.com/office/drawing/2015/10/21/chartex" xmlns:cx3="http://schemas.microsoft.com/office/drawing/2016/5/9/chartex" xmlns:cx4="http://schemas.microsoft.com/office/drawing/2016/5/10/chartex" xmlns:cx5="http://schemas.microsoft.com/office/drawing/2016/5/11/chartex" xmlns:cx6="http://schemas.microsoft.com/office/drawing/2016/5/12/chartex" xmlns:cx7="http://schemas.microsoft.com/office/drawing/2016/5/13/chartex" xmlns:cx8="http://schemas.microsoft.com/office/drawing/2016/5/14/chartex" xmlns:mc="http://schemas.openxmlformats.org/markup-compatibility/2006" xmlns:aink="http://schemas.microsoft.com/office/drawing/2016/ink" xmlns:am3d="http://schemas.microsoft.com/office/drawing/2017/model3d" xmlns:o="urn:schemas-microsoft-com:office:office" xmlns:oel="http://schemas.microsoft.com/office/2019/extlst" xmlns:r="http://schemas.openxmlformats.org/officeDocument/2006/relationships" xmlns:m="http://schemas.openxmlformats.org/officeDocument/2006/math" xmlns:v="urn:schemas-microsoft-com:vml" xmlns:wp14="http://schemas.microsoft.com/office/word/2010/wordprocessingDrawing" xmlns:wp="http://schemas.openxmlformats.org/drawingml/2006/wordprocessingDrawing" xmlns:w10="urn:schemas-microsoft-com:office:word" xmlns:w="http://schemas.openxmlformats.org/wordprocessingml/2006/main" xmlns:w14="http://schemas.microsoft.com/office/word/2010/wordml" xmlns:w15="http://schemas.microsoft.com/office/word/2012/wordml" xmlns:w16cex="http://schemas.microsoft.com/office/word/2018/wordml/cex" xmlns:w16cid="http://schemas.microsoft.com/office/word/2016/wordml/cid" xmlns:w16="http://schemas.microsoft.com/office/word/2018/wordml" xmlns:w16sdtdh="http://schemas.microsoft.com/office/word/2020/wordml/sdtdatahash" xmlns:w16se="http://schemas.microsoft.com/office/word/2015/wordml/symex" xmlns:wpg="http://schemas.microsoft.com/office/word/2010/wordprocessingGroup" xmlns:wpi="http://schemas.microsoft.com/office/word/2010/wordprocessingInk" xmlns:wne="http://schemas.microsoft.com/office/word/2006/wordml" xmlns:wps="http://schemas.microsoft.com/office/word/2010/wordprocessingShape" mc:Ignorable="w14 w15 w16se w16cid w16 w16cex w16sdtdh wp14">
+<w:document xmlns:wpc="http://schemas.microsoft.com/office/word/2010/wordprocessingCanvas" xmlns:cx="http://schemas.microsoft.com/office/drawing/2014/chartex" xmlns:cx1="http://schemas.microsoft.com/office/drawing/2015/9/8/chartex" xmlns:cx2="http://schemas.microsoft.com/office/drawing/2015/10/21/chartex" xmlns:cx3="http://schemas.microsoft.com/office/drawing/2016/5/9/chartex" xmlns:cx4="http://schemas.microsoft.com/office/drawing/2016/5/10/chartex" xmlns:cx5="http://schemas.microsoft.com/office/drawing/2016/5/11/chartex" xmlns:cx6="http://schemas.microsoft.com/office/drawing/2016/5/12/chartex" xmlns:cx7="http://schemas.microsoft.com/office/drawing/2016/5/13/chartex" xmlns:cx8="http://schemas.microsoft.com/office/drawing/2016/5/14/chartex" xmlns:mc="http://schemas.openxmlformats.org/markup-compatibility/2006" xmlns:aink="http://schemas.microsoft.com/office/drawing/2016/ink" xmlns:am3d="http://schemas.microsoft.com/office/drawing/2017/model3d" xmlns:o="urn:schemas-microsoft-com:office:office" xmlns:oel="http://schemas.microsoft.com/office/2019/extlst" xmlns:r="http://schemas.openxmlformats.org/officeDocument/2006/relationships" xmlns:m="http://schemas.openxmlformats.org/officeDocument/2006/math" xmlns:v="urn:schemas-microsoft-com:vml" xmlns:wp14="http://schemas.microsoft.com/office/word/2010/wordprocessingDrawing" xmlns:wp="http://schemas.openxmlformats.org/drawingml/2006/wordprocessingDrawing" xmlns:w10="urn:schemas-microsoft-com:office:word" xmlns:w="http://schemas.openxmlformats.org/wordprocessingml/2006/main" xmlns:w14="http://schemas.microsoft.com/office/word/2010/wordml" xmlns:w15="http://schemas.microsoft.com/office/word/2012/wordml" xmlns:w16cex="http://schemas.microsoft.com/office/word/2018/wordml/cex" xmlns:w16cid="http://schemas.microsoft.com/office/word/2016/wordml/cid" xmlns:w16="http://schemas.microsoft.com/office/word/2018/wordml" xmlns:w16du="http://schemas.microsoft.com/office/word/2023/wordml/word16du" xmlns:w16sdtdh="http://schemas.microsoft.com/office/word/2020/wordml/sdtdatahash" xmlns:w16sdtfl="http://schemas.microsoft.com/office/word/2024/wordml/sdtformatlock" xmlns:w16se="http://schemas.microsoft.com/office/word/2015/wordml/symex" xmlns:wpg="http://schemas.microsoft.com/office/word/2010/wordprocessingGroup" xmlns:wpi="http://schemas.microsoft.com/office/word/2010/wordprocessingInk" xmlns:wne="http://schemas.microsoft.com/office/word/2006/wordml" xmlns:wps="http://schemas.microsoft.com/office/word/2010/wordprocessingShape" mc:Ignorable="w14 w15 w16se w16cid w16 w16cex w16sdtdh w16sdtfl w16du wp14">
   <w:body>
     <w:p>
       <w:pPr>
@@ -4647,6 +4647,8 @@
           </w:r>
           <w:r>
             <w:rPr>
+              <w:b w:val="0"/>
+              <w:bCs w:val="0"/>
               <w:noProof/>
             </w:rPr>
             <w:t>Error! Bookmark not defined.</w:t>
@@ -7970,7 +7972,23 @@
           <w:rtl/>
           <w:lang w:bidi="fa-IR"/>
         </w:rPr>
-        <w:t xml:space="preserve">.که مقایسه آن با نتایج بدست آمده در این تحقیق نشان می دهد که عملکرد شبکه پیشنهادی و دیتاست ساخته شده در این تحقیق موفقیت آمیز بوده است. به صورت خلاصه این تحقیق موفق به رسیدن به </w:t>
+        <w:t xml:space="preserve">.که مقایسه آن با نتایج بدست آمده در این تحقیق نشان می دهد که عملکرد شبکه پیشنهادی و </w:t>
+      </w:r>
+      <w:proofErr w:type="spellStart"/>
+      <w:r>
+        <w:rPr>
+          <w:rtl/>
+          <w:lang w:bidi="fa-IR"/>
+        </w:rPr>
+        <w:t>دیتاست</w:t>
+      </w:r>
+      <w:proofErr w:type="spellEnd"/>
+      <w:r>
+        <w:rPr>
+          <w:rtl/>
+          <w:lang w:bidi="fa-IR"/>
+        </w:rPr>
+        <w:t xml:space="preserve"> ساخته شده در این تحقیق موفقیت آمیز بوده است. به صورت خلاصه این تحقیق موفق به رسیدن به </w:t>
       </w:r>
       <w:r>
         <w:rPr>
@@ -15096,6 +15114,7 @@
         </w:rPr>
         <w:t xml:space="preserve"> </w:t>
       </w:r>
+      <w:proofErr w:type="spellStart"/>
       <w:r>
         <w:rPr>
           <w:rtl/>
@@ -15103,6 +15122,7 @@
         </w:rPr>
         <w:t>مدل‌سازی</w:t>
       </w:r>
+      <w:proofErr w:type="spellEnd"/>
       <w:r>
         <w:rPr>
           <w:rtl/>
@@ -15864,6 +15884,7 @@
         </w:rPr>
         <w:t xml:space="preserve"> </w:t>
       </w:r>
+      <w:proofErr w:type="spellStart"/>
       <w:r>
         <w:rPr>
           <w:rtl/>
@@ -15871,6 +15892,7 @@
         </w:rPr>
         <w:t>اندازه‌گیری‌های</w:t>
       </w:r>
+      <w:proofErr w:type="spellEnd"/>
       <w:r>
         <w:rPr>
           <w:rtl/>
@@ -16175,6 +16197,7 @@
         </w:rPr>
         <w:t xml:space="preserve"> </w:t>
       </w:r>
+      <w:proofErr w:type="spellStart"/>
       <w:r>
         <w:rPr>
           <w:rtl/>
@@ -16182,6 +16205,7 @@
         </w:rPr>
         <w:t>می‌بیند</w:t>
       </w:r>
+      <w:proofErr w:type="spellEnd"/>
       <w:r>
         <w:rPr>
           <w:rtl/>
@@ -16259,6 +16283,7 @@
         </w:rPr>
         <w:t xml:space="preserve"> </w:t>
       </w:r>
+      <w:proofErr w:type="spellStart"/>
       <w:r>
         <w:rPr>
           <w:rtl/>
@@ -16266,6 +16291,7 @@
         </w:rPr>
         <w:t>پیش‌بینی</w:t>
       </w:r>
+      <w:proofErr w:type="spellEnd"/>
       <w:r>
         <w:rPr>
           <w:rtl/>
@@ -16343,6 +16369,7 @@
         </w:rPr>
         <w:t xml:space="preserve"> </w:t>
       </w:r>
+      <w:proofErr w:type="spellStart"/>
       <w:r>
         <w:rPr>
           <w:rtl/>
@@ -16350,6 +16377,7 @@
         </w:rPr>
         <w:t>پیش‌بینی‌های</w:t>
       </w:r>
+      <w:proofErr w:type="spellEnd"/>
       <w:r>
         <w:rPr>
           <w:rtl/>
@@ -16385,6 +16413,7 @@
         </w:rPr>
         <w:t xml:space="preserve"> </w:t>
       </w:r>
+      <w:proofErr w:type="spellStart"/>
       <w:r>
         <w:rPr>
           <w:rtl/>
@@ -16392,6 +16421,7 @@
         </w:rPr>
         <w:t>داده‌های</w:t>
       </w:r>
+      <w:proofErr w:type="spellEnd"/>
       <w:r>
         <w:rPr>
           <w:rtl/>
@@ -16469,6 +16499,7 @@
         </w:rPr>
         <w:t xml:space="preserve"> </w:t>
       </w:r>
+      <w:proofErr w:type="spellStart"/>
       <w:r>
         <w:rPr>
           <w:rtl/>
@@ -16476,6 +16507,7 @@
         </w:rPr>
         <w:t>شبیه‌سازی‌ها</w:t>
       </w:r>
+      <w:proofErr w:type="spellEnd"/>
       <w:r>
         <w:rPr>
           <w:rtl/>
@@ -16497,6 +16529,7 @@
         </w:rPr>
         <w:t xml:space="preserve"> </w:t>
       </w:r>
+      <w:proofErr w:type="spellStart"/>
       <w:r>
         <w:rPr>
           <w:rtl/>
@@ -16504,6 +16537,7 @@
         </w:rPr>
         <w:t>می‌دهد</w:t>
       </w:r>
+      <w:proofErr w:type="spellEnd"/>
       <w:r>
         <w:rPr>
           <w:rtl/>
@@ -16554,6 +16588,7 @@
         </w:rPr>
         <w:t xml:space="preserve"> </w:t>
       </w:r>
+      <w:proofErr w:type="spellStart"/>
       <w:r>
         <w:rPr>
           <w:rtl/>
@@ -16561,6 +16596,7 @@
         </w:rPr>
         <w:t>پیش‌بینی</w:t>
       </w:r>
+      <w:proofErr w:type="spellEnd"/>
       <w:r>
         <w:rPr>
           <w:rtl/>
@@ -16582,6 +16618,7 @@
         </w:rPr>
         <w:t xml:space="preserve"> </w:t>
       </w:r>
+      <w:proofErr w:type="spellStart"/>
       <w:r>
         <w:rPr>
           <w:rtl/>
@@ -16589,6 +16626,7 @@
         </w:rPr>
         <w:t>میلی‌متر</w:t>
       </w:r>
+      <w:proofErr w:type="spellEnd"/>
       <w:r>
         <w:rPr>
           <w:rtl/>
@@ -16610,6 +16648,7 @@
         </w:rPr>
         <w:t xml:space="preserve"> </w:t>
       </w:r>
+      <w:proofErr w:type="spellStart"/>
       <w:r>
         <w:rPr>
           <w:rtl/>
@@ -16617,6 +16656,7 @@
         </w:rPr>
         <w:t>محل‌یابی</w:t>
       </w:r>
+      <w:proofErr w:type="spellEnd"/>
       <w:r>
         <w:rPr>
           <w:rtl/>
@@ -16799,6 +16839,7 @@
         </w:rPr>
         <w:t xml:space="preserve"> </w:t>
       </w:r>
+      <w:proofErr w:type="spellStart"/>
       <w:r>
         <w:rPr>
           <w:rtl/>
@@ -16806,6 +16847,7 @@
         </w:rPr>
         <w:t>کننده‌ی</w:t>
       </w:r>
+      <w:proofErr w:type="spellEnd"/>
       <w:r>
         <w:rPr>
           <w:rtl/>
@@ -16882,7 +16924,55 @@
           <w:rtl/>
           <w:lang w:bidi="fa-IR"/>
         </w:rPr>
-        <w:t xml:space="preserve"> با استفاده از یادگیری عمیق، تکنیک بالقوه بزرگی را برای بهبود تشخیص مغناطیسی در ماموریت‌های فضایی و ارتقاء آزمون سازگاری الکترومغناطیسی نشان می‌دهد.</w:t>
+        <w:t xml:space="preserve"> با استفاده از یادگیری عمیق، تکنیک بالقوه بزرگی را برای بهبود تشخیص مغناطیسی در </w:t>
+      </w:r>
+      <w:proofErr w:type="spellStart"/>
+      <w:r>
+        <w:rPr>
+          <w:rtl/>
+          <w:lang w:bidi="fa-IR"/>
+        </w:rPr>
+        <w:t>ماموریت‌های</w:t>
+      </w:r>
+      <w:proofErr w:type="spellEnd"/>
+      <w:r>
+        <w:rPr>
+          <w:rtl/>
+          <w:lang w:bidi="fa-IR"/>
+        </w:rPr>
+        <w:t xml:space="preserve"> فضایی و ارتقاء آزمون سازگاری </w:t>
+      </w:r>
+      <w:proofErr w:type="spellStart"/>
+      <w:r>
+        <w:rPr>
+          <w:rtl/>
+          <w:lang w:bidi="fa-IR"/>
+        </w:rPr>
+        <w:t>الکترومغناطیسی</w:t>
+      </w:r>
+      <w:proofErr w:type="spellEnd"/>
+      <w:r>
+        <w:rPr>
+          <w:rtl/>
+          <w:lang w:bidi="fa-IR"/>
+        </w:rPr>
+        <w:t xml:space="preserve"> نشان </w:t>
+      </w:r>
+      <w:proofErr w:type="spellStart"/>
+      <w:r>
+        <w:rPr>
+          <w:rtl/>
+          <w:lang w:bidi="fa-IR"/>
+        </w:rPr>
+        <w:t>می‌دهد</w:t>
+      </w:r>
+      <w:proofErr w:type="spellEnd"/>
+      <w:r>
+        <w:rPr>
+          <w:rtl/>
+          <w:lang w:bidi="fa-IR"/>
+        </w:rPr>
+        <w:t>.</w:t>
       </w:r>
     </w:p>
     <w:p>
@@ -19902,6 +19992,7 @@
               </w:rPr>
               <w:t xml:space="preserve"> </w:t>
             </w:r>
+            <w:proofErr w:type="spellStart"/>
             <w:r>
               <w:rPr>
                 <w:rtl/>
@@ -19909,6 +20000,7 @@
               </w:rPr>
               <w:t>مغناطیسي</w:t>
             </w:r>
+            <w:proofErr w:type="spellEnd"/>
             <w:r>
               <w:rPr>
                 <w:rtl/>
@@ -19972,6 +20064,7 @@
               </w:rPr>
               <w:t xml:space="preserve"> </w:t>
             </w:r>
+            <w:proofErr w:type="spellStart"/>
             <w:r>
               <w:rPr>
                 <w:rtl/>
@@ -19979,6 +20072,7 @@
               </w:rPr>
               <w:t>سیستمي</w:t>
             </w:r>
+            <w:proofErr w:type="spellEnd"/>
             <w:r>
               <w:rPr>
                 <w:rtl/>
@@ -21214,7 +21308,23 @@
                 <w:rtl/>
                 <w:lang w:bidi="fa-IR"/>
               </w:rPr>
-              <w:t xml:space="preserve">یک شبکه مش حاصل از </w:t>
+              <w:t xml:space="preserve">یک شبکه </w:t>
+            </w:r>
+            <w:proofErr w:type="spellStart"/>
+            <w:r>
+              <w:rPr>
+                <w:rtl/>
+                <w:lang w:bidi="fa-IR"/>
+              </w:rPr>
+              <w:t>مش</w:t>
+            </w:r>
+            <w:proofErr w:type="spellEnd"/>
+            <w:r>
+              <w:rPr>
+                <w:rtl/>
+                <w:lang w:bidi="fa-IR"/>
+              </w:rPr>
+              <w:t xml:space="preserve"> حاصل از </w:t>
             </w:r>
             <w:r>
               <w:rPr>
@@ -29796,7 +29906,7 @@
           <w:lang w:val="fa-IR" w:bidi="fa-IR"/>
         </w:rPr>
         <w:drawing>
-          <wp:inline distT="0" distB="0" distL="0" distR="0" wp14:anchorId="3BA36D13" wp14:editId="796921DF">
+          <wp:inline distT="0" distB="0" distL="0" distR="0" wp14:anchorId="3BA36D13" wp14:editId="6EF0F090">
             <wp:extent cx="5007398" cy="3755549"/>
             <wp:effectExtent l="0" t="0" r="3175" b="0"/>
             <wp:docPr id="118346498" name="Picture 1"/>
@@ -30527,6 +30637,7 @@
         </w:rPr>
         <w:t xml:space="preserve"> </w:t>
       </w:r>
+      <w:proofErr w:type="spellStart"/>
       <w:r>
         <w:rPr>
           <w:rtl/>
@@ -30534,6 +30645,7 @@
         </w:rPr>
         <w:t>شماتیک</w:t>
       </w:r>
+      <w:proofErr w:type="spellEnd"/>
       <w:r>
         <w:rPr>
           <w:rtl/>
@@ -52841,6 +52953,7 @@
         </w:rPr>
         <w:t xml:space="preserve"> </w:t>
       </w:r>
+      <w:proofErr w:type="spellStart"/>
       <w:r>
         <w:rPr>
           <w:rtl/>
@@ -52848,6 +52961,7 @@
         </w:rPr>
         <w:t>سنسور</w:t>
       </w:r>
+      <w:proofErr w:type="spellEnd"/>
       <w:r>
         <w:rPr>
           <w:rtl/>
@@ -55924,6 +56038,7 @@
         </w:rPr>
         <w:t xml:space="preserve"> </w:t>
       </w:r>
+      <w:proofErr w:type="spellStart"/>
       <w:r>
         <w:rPr>
           <w:rtl/>
@@ -55931,6 +56046,7 @@
         </w:rPr>
         <w:t>الگوریتم</w:t>
       </w:r>
+      <w:proofErr w:type="spellEnd"/>
       <w:r>
         <w:rPr>
           <w:rtl/>
@@ -71946,7 +72062,61 @@
           <w:rtl/>
           <w:lang w:bidi="fa-IR"/>
         </w:rPr>
-        <w:t xml:space="preserve"> و ما در این تحقیق تلاش بر بهود الگوریتم ارائه شده و مناسب سازی آن برای شرایط یک پرنده بودیم و با توجه به آنچه در این گزارش بیان شد علی رقم کاستی ها (تداخل های حاصل عملکرد سنسورها) در مجموع موفق به رسیدن به این هدف شدیم. مدل ارائه شده در پژوهش پایه </w:t>
+        <w:t xml:space="preserve"> و ما در این تحقیق تلاش بر </w:t>
+      </w:r>
+      <w:proofErr w:type="spellStart"/>
+      <w:r>
+        <w:rPr>
+          <w:sz w:val="28"/>
+          <w:rtl/>
+          <w:lang w:bidi="fa-IR"/>
+        </w:rPr>
+        <w:t>بهود</w:t>
+      </w:r>
+      <w:proofErr w:type="spellEnd"/>
+      <w:r>
+        <w:rPr>
+          <w:sz w:val="28"/>
+          <w:rtl/>
+          <w:lang w:bidi="fa-IR"/>
+        </w:rPr>
+        <w:t xml:space="preserve"> </w:t>
+      </w:r>
+      <w:proofErr w:type="spellStart"/>
+      <w:r>
+        <w:rPr>
+          <w:sz w:val="28"/>
+          <w:rtl/>
+          <w:lang w:bidi="fa-IR"/>
+        </w:rPr>
+        <w:t>الگوریتم</w:t>
+      </w:r>
+      <w:proofErr w:type="spellEnd"/>
+      <w:r>
+        <w:rPr>
+          <w:sz w:val="28"/>
+          <w:rtl/>
+          <w:lang w:bidi="fa-IR"/>
+        </w:rPr>
+        <w:t xml:space="preserve"> ارائه شده و مناسب سازی آن برای شرایط یک پرنده بودیم و با توجه به آنچه در این گزارش بیان شد علی رقم کاستی ها (تداخل های حاصل عملکرد </w:t>
+      </w:r>
+      <w:proofErr w:type="spellStart"/>
+      <w:r>
+        <w:rPr>
+          <w:sz w:val="28"/>
+          <w:rtl/>
+          <w:lang w:bidi="fa-IR"/>
+        </w:rPr>
+        <w:t>سنسورها</w:t>
+      </w:r>
+      <w:proofErr w:type="spellEnd"/>
+      <w:r>
+        <w:rPr>
+          <w:sz w:val="28"/>
+          <w:rtl/>
+          <w:lang w:bidi="fa-IR"/>
+        </w:rPr>
+        <w:t xml:space="preserve">) در مجموع موفق به رسیدن به این هدف شدیم. مدل ارائه شده در پژوهش پایه </w:t>
       </w:r>
       <w:sdt>
         <w:sdtPr>
@@ -73484,7 +73654,7 @@
 </file>
 
 <file path=word/endnotes.xml><?xml version="1.0" encoding="utf-8"?>
-<w:endnotes xmlns:wpc="http://schemas.microsoft.com/office/word/2010/wordprocessingCanvas" xmlns:cx="http://schemas.microsoft.com/office/drawing/2014/chartex" xmlns:cx1="http://schemas.microsoft.com/office/drawing/2015/9/8/chartex" xmlns:cx2="http://schemas.microsoft.com/office/drawing/2015/10/21/chartex" xmlns:cx3="http://schemas.microsoft.com/office/drawing/2016/5/9/chartex" xmlns:cx4="http://schemas.microsoft.com/office/drawing/2016/5/10/chartex" xmlns:cx5="http://schemas.microsoft.com/office/drawing/2016/5/11/chartex" xmlns:cx6="http://schemas.microsoft.com/office/drawing/2016/5/12/chartex" xmlns:cx7="http://schemas.microsoft.com/office/drawing/2016/5/13/chartex" xmlns:cx8="http://schemas.microsoft.com/office/drawing/2016/5/14/chartex" xmlns:mc="http://schemas.openxmlformats.org/markup-compatibility/2006" xmlns:aink="http://schemas.microsoft.com/office/drawing/2016/ink" xmlns:am3d="http://schemas.microsoft.com/office/drawing/2017/model3d" xmlns:o="urn:schemas-microsoft-com:office:office" xmlns:oel="http://schemas.microsoft.com/office/2019/extlst" xmlns:r="http://schemas.openxmlformats.org/officeDocument/2006/relationships" xmlns:m="http://schemas.openxmlformats.org/officeDocument/2006/math" xmlns:v="urn:schemas-microsoft-com:vml" xmlns:wp14="http://schemas.microsoft.com/office/word/2010/wordprocessingDrawing" xmlns:wp="http://schemas.openxmlformats.org/drawingml/2006/wordprocessingDrawing" xmlns:w10="urn:schemas-microsoft-com:office:word" xmlns:w="http://schemas.openxmlformats.org/wordprocessingml/2006/main" xmlns:w14="http://schemas.microsoft.com/office/word/2010/wordml" xmlns:w15="http://schemas.microsoft.com/office/word/2012/wordml" xmlns:w16cex="http://schemas.microsoft.com/office/word/2018/wordml/cex" xmlns:w16cid="http://schemas.microsoft.com/office/word/2016/wordml/cid" xmlns:w16="http://schemas.microsoft.com/office/word/2018/wordml" xmlns:w16sdtdh="http://schemas.microsoft.com/office/word/2020/wordml/sdtdatahash" xmlns:w16se="http://schemas.microsoft.com/office/word/2015/wordml/symex" xmlns:wpg="http://schemas.microsoft.com/office/word/2010/wordprocessingGroup" xmlns:wpi="http://schemas.microsoft.com/office/word/2010/wordprocessingInk" xmlns:wne="http://schemas.microsoft.com/office/word/2006/wordml" xmlns:wps="http://schemas.microsoft.com/office/word/2010/wordprocessingShape" mc:Ignorable="w14 w15 w16se w16cid w16 w16cex w16sdtdh wp14">
+<w:endnotes xmlns:wpc="http://schemas.microsoft.com/office/word/2010/wordprocessingCanvas" xmlns:cx="http://schemas.microsoft.com/office/drawing/2014/chartex" xmlns:cx1="http://schemas.microsoft.com/office/drawing/2015/9/8/chartex" xmlns:cx2="http://schemas.microsoft.com/office/drawing/2015/10/21/chartex" xmlns:cx3="http://schemas.microsoft.com/office/drawing/2016/5/9/chartex" xmlns:cx4="http://schemas.microsoft.com/office/drawing/2016/5/10/chartex" xmlns:cx5="http://schemas.microsoft.com/office/drawing/2016/5/11/chartex" xmlns:cx6="http://schemas.microsoft.com/office/drawing/2016/5/12/chartex" xmlns:cx7="http://schemas.microsoft.com/office/drawing/2016/5/13/chartex" xmlns:cx8="http://schemas.microsoft.com/office/drawing/2016/5/14/chartex" xmlns:mc="http://schemas.openxmlformats.org/markup-compatibility/2006" xmlns:aink="http://schemas.microsoft.com/office/drawing/2016/ink" xmlns:am3d="http://schemas.microsoft.com/office/drawing/2017/model3d" xmlns:o="urn:schemas-microsoft-com:office:office" xmlns:oel="http://schemas.microsoft.com/office/2019/extlst" xmlns:r="http://schemas.openxmlformats.org/officeDocument/2006/relationships" xmlns:m="http://schemas.openxmlformats.org/officeDocument/2006/math" xmlns:v="urn:schemas-microsoft-com:vml" xmlns:wp14="http://schemas.microsoft.com/office/word/2010/wordprocessingDrawing" xmlns:wp="http://schemas.openxmlformats.org/drawingml/2006/wordprocessingDrawing" xmlns:w10="urn:schemas-microsoft-com:office:word" xmlns:w="http://schemas.openxmlformats.org/wordprocessingml/2006/main" xmlns:w14="http://schemas.microsoft.com/office/word/2010/wordml" xmlns:w15="http://schemas.microsoft.com/office/word/2012/wordml" xmlns:w16cex="http://schemas.microsoft.com/office/word/2018/wordml/cex" xmlns:w16cid="http://schemas.microsoft.com/office/word/2016/wordml/cid" xmlns:w16="http://schemas.microsoft.com/office/word/2018/wordml" xmlns:w16du="http://schemas.microsoft.com/office/word/2023/wordml/word16du" xmlns:w16sdtdh="http://schemas.microsoft.com/office/word/2020/wordml/sdtdatahash" xmlns:w16sdtfl="http://schemas.microsoft.com/office/word/2024/wordml/sdtformatlock" xmlns:w16se="http://schemas.microsoft.com/office/word/2015/wordml/symex" xmlns:wpg="http://schemas.microsoft.com/office/word/2010/wordprocessingGroup" xmlns:wpi="http://schemas.microsoft.com/office/word/2010/wordprocessingInk" xmlns:wne="http://schemas.microsoft.com/office/word/2006/wordml" xmlns:wps="http://schemas.microsoft.com/office/word/2010/wordprocessingShape" mc:Ignorable="w14 w15 w16se w16cid w16 w16cex w16sdtdh w16sdtfl w16du wp14">
   <w:endnote w:type="separator" w:id="-1">
     <w:p>
       <w:pPr>
@@ -73509,7 +73679,7 @@
 </file>
 
 <file path=word/footer1.xml><?xml version="1.0" encoding="utf-8"?>
-<w:ftr xmlns:wpc="http://schemas.microsoft.com/office/word/2010/wordprocessingCanvas" xmlns:cx="http://schemas.microsoft.com/office/drawing/2014/chartex" xmlns:cx1="http://schemas.microsoft.com/office/drawing/2015/9/8/chartex" xmlns:cx2="http://schemas.microsoft.com/office/drawing/2015/10/21/chartex" xmlns:cx3="http://schemas.microsoft.com/office/drawing/2016/5/9/chartex" xmlns:cx4="http://schemas.microsoft.com/office/drawing/2016/5/10/chartex" xmlns:cx5="http://schemas.microsoft.com/office/drawing/2016/5/11/chartex" xmlns:cx6="http://schemas.microsoft.com/office/drawing/2016/5/12/chartex" xmlns:cx7="http://schemas.microsoft.com/office/drawing/2016/5/13/chartex" xmlns:cx8="http://schemas.microsoft.com/office/drawing/2016/5/14/chartex" xmlns:mc="http://schemas.openxmlformats.org/markup-compatibility/2006" xmlns:aink="http://schemas.microsoft.com/office/drawing/2016/ink" xmlns:am3d="http://schemas.microsoft.com/office/drawing/2017/model3d" xmlns:o="urn:schemas-microsoft-com:office:office" xmlns:oel="http://schemas.microsoft.com/office/2019/extlst" xmlns:r="http://schemas.openxmlformats.org/officeDocument/2006/relationships" xmlns:m="http://schemas.openxmlformats.org/officeDocument/2006/math" xmlns:v="urn:schemas-microsoft-com:vml" xmlns:wp14="http://schemas.microsoft.com/office/word/2010/wordprocessingDrawing" xmlns:wp="http://schemas.openxmlformats.org/drawingml/2006/wordprocessingDrawing" xmlns:w10="urn:schemas-microsoft-com:office:word" xmlns:w="http://schemas.openxmlformats.org/wordprocessingml/2006/main" xmlns:w14="http://schemas.microsoft.com/office/word/2010/wordml" xmlns:w15="http://schemas.microsoft.com/office/word/2012/wordml" xmlns:w16cex="http://schemas.microsoft.com/office/word/2018/wordml/cex" xmlns:w16cid="http://schemas.microsoft.com/office/word/2016/wordml/cid" xmlns:w16="http://schemas.microsoft.com/office/word/2018/wordml" xmlns:w16sdtdh="http://schemas.microsoft.com/office/word/2020/wordml/sdtdatahash" xmlns:w16se="http://schemas.microsoft.com/office/word/2015/wordml/symex" xmlns:wpg="http://schemas.microsoft.com/office/word/2010/wordprocessingGroup" xmlns:wpi="http://schemas.microsoft.com/office/word/2010/wordprocessingInk" xmlns:wne="http://schemas.microsoft.com/office/word/2006/wordml" xmlns:wps="http://schemas.microsoft.com/office/word/2010/wordprocessingShape" mc:Ignorable="w14 w15 w16se w16cid w16 w16cex w16sdtdh wp14">
+<w:ftr xmlns:wpc="http://schemas.microsoft.com/office/word/2010/wordprocessingCanvas" xmlns:cx="http://schemas.microsoft.com/office/drawing/2014/chartex" xmlns:cx1="http://schemas.microsoft.com/office/drawing/2015/9/8/chartex" xmlns:cx2="http://schemas.microsoft.com/office/drawing/2015/10/21/chartex" xmlns:cx3="http://schemas.microsoft.com/office/drawing/2016/5/9/chartex" xmlns:cx4="http://schemas.microsoft.com/office/drawing/2016/5/10/chartex" xmlns:cx5="http://schemas.microsoft.com/office/drawing/2016/5/11/chartex" xmlns:cx6="http://schemas.microsoft.com/office/drawing/2016/5/12/chartex" xmlns:cx7="http://schemas.microsoft.com/office/drawing/2016/5/13/chartex" xmlns:cx8="http://schemas.microsoft.com/office/drawing/2016/5/14/chartex" xmlns:mc="http://schemas.openxmlformats.org/markup-compatibility/2006" xmlns:aink="http://schemas.microsoft.com/office/drawing/2016/ink" xmlns:am3d="http://schemas.microsoft.com/office/drawing/2017/model3d" xmlns:o="urn:schemas-microsoft-com:office:office" xmlns:oel="http://schemas.microsoft.com/office/2019/extlst" xmlns:r="http://schemas.openxmlformats.org/officeDocument/2006/relationships" xmlns:m="http://schemas.openxmlformats.org/officeDocument/2006/math" xmlns:v="urn:schemas-microsoft-com:vml" xmlns:wp14="http://schemas.microsoft.com/office/word/2010/wordprocessingDrawing" xmlns:wp="http://schemas.openxmlformats.org/drawingml/2006/wordprocessingDrawing" xmlns:w10="urn:schemas-microsoft-com:office:word" xmlns:w="http://schemas.openxmlformats.org/wordprocessingml/2006/main" xmlns:w14="http://schemas.microsoft.com/office/word/2010/wordml" xmlns:w15="http://schemas.microsoft.com/office/word/2012/wordml" xmlns:w16cex="http://schemas.microsoft.com/office/word/2018/wordml/cex" xmlns:w16cid="http://schemas.microsoft.com/office/word/2016/wordml/cid" xmlns:w16="http://schemas.microsoft.com/office/word/2018/wordml" xmlns:w16du="http://schemas.microsoft.com/office/word/2023/wordml/word16du" xmlns:w16sdtdh="http://schemas.microsoft.com/office/word/2020/wordml/sdtdatahash" xmlns:w16sdtfl="http://schemas.microsoft.com/office/word/2024/wordml/sdtformatlock" xmlns:w16se="http://schemas.microsoft.com/office/word/2015/wordml/symex" xmlns:wpg="http://schemas.microsoft.com/office/word/2010/wordprocessingGroup" xmlns:wpi="http://schemas.microsoft.com/office/word/2010/wordprocessingInk" xmlns:wne="http://schemas.microsoft.com/office/word/2006/wordml" xmlns:wps="http://schemas.microsoft.com/office/word/2010/wordprocessingShape" mc:Ignorable="w14 w15 w16se w16cid w16 w16cex w16sdtdh w16sdtfl w16du wp14">
   <w:sdt>
     <w:sdtPr>
       <w:rPr>
@@ -73565,7 +73735,7 @@
 </file>
 
 <file path=word/footnotes.xml><?xml version="1.0" encoding="utf-8"?>
-<w:footnotes xmlns:wpc="http://schemas.microsoft.com/office/word/2010/wordprocessingCanvas" xmlns:cx="http://schemas.microsoft.com/office/drawing/2014/chartex" xmlns:cx1="http://schemas.microsoft.com/office/drawing/2015/9/8/chartex" xmlns:cx2="http://schemas.microsoft.com/office/drawing/2015/10/21/chartex" xmlns:cx3="http://schemas.microsoft.com/office/drawing/2016/5/9/chartex" xmlns:cx4="http://schemas.microsoft.com/office/drawing/2016/5/10/chartex" xmlns:cx5="http://schemas.microsoft.com/office/drawing/2016/5/11/chartex" xmlns:cx6="http://schemas.microsoft.com/office/drawing/2016/5/12/chartex" xmlns:cx7="http://schemas.microsoft.com/office/drawing/2016/5/13/chartex" xmlns:cx8="http://schemas.microsoft.com/office/drawing/2016/5/14/chartex" xmlns:mc="http://schemas.openxmlformats.org/markup-compatibility/2006" xmlns:aink="http://schemas.microsoft.com/office/drawing/2016/ink" xmlns:am3d="http://schemas.microsoft.com/office/drawing/2017/model3d" xmlns:o="urn:schemas-microsoft-com:office:office" xmlns:oel="http://schemas.microsoft.com/office/2019/extlst" xmlns:r="http://schemas.openxmlformats.org/officeDocument/2006/relationships" xmlns:m="http://schemas.openxmlformats.org/officeDocument/2006/math" xmlns:v="urn:schemas-microsoft-com:vml" xmlns:wp14="http://schemas.microsoft.com/office/word/2010/wordprocessingDrawing" xmlns:wp="http://schemas.openxmlformats.org/drawingml/2006/wordprocessingDrawing" xmlns:w10="urn:schemas-microsoft-com:office:word" xmlns:w="http://schemas.openxmlformats.org/wordprocessingml/2006/main" xmlns:w14="http://schemas.microsoft.com/office/word/2010/wordml" xmlns:w15="http://schemas.microsoft.com/office/word/2012/wordml" xmlns:w16cex="http://schemas.microsoft.com/office/word/2018/wordml/cex" xmlns:w16cid="http://schemas.microsoft.com/office/word/2016/wordml/cid" xmlns:w16="http://schemas.microsoft.com/office/word/2018/wordml" xmlns:w16sdtdh="http://schemas.microsoft.com/office/word/2020/wordml/sdtdatahash" xmlns:w16se="http://schemas.microsoft.com/office/word/2015/wordml/symex" xmlns:wpg="http://schemas.microsoft.com/office/word/2010/wordprocessingGroup" xmlns:wpi="http://schemas.microsoft.com/office/word/2010/wordprocessingInk" xmlns:wne="http://schemas.microsoft.com/office/word/2006/wordml" xmlns:wps="http://schemas.microsoft.com/office/word/2010/wordprocessingShape" mc:Ignorable="w14 w15 w16se w16cid w16 w16cex w16sdtdh wp14">
+<w:footnotes xmlns:wpc="http://schemas.microsoft.com/office/word/2010/wordprocessingCanvas" xmlns:cx="http://schemas.microsoft.com/office/drawing/2014/chartex" xmlns:cx1="http://schemas.microsoft.com/office/drawing/2015/9/8/chartex" xmlns:cx2="http://schemas.microsoft.com/office/drawing/2015/10/21/chartex" xmlns:cx3="http://schemas.microsoft.com/office/drawing/2016/5/9/chartex" xmlns:cx4="http://schemas.microsoft.com/office/drawing/2016/5/10/chartex" xmlns:cx5="http://schemas.microsoft.com/office/drawing/2016/5/11/chartex" xmlns:cx6="http://schemas.microsoft.com/office/drawing/2016/5/12/chartex" xmlns:cx7="http://schemas.microsoft.com/office/drawing/2016/5/13/chartex" xmlns:cx8="http://schemas.microsoft.com/office/drawing/2016/5/14/chartex" xmlns:mc="http://schemas.openxmlformats.org/markup-compatibility/2006" xmlns:aink="http://schemas.microsoft.com/office/drawing/2016/ink" xmlns:am3d="http://schemas.microsoft.com/office/drawing/2017/model3d" xmlns:o="urn:schemas-microsoft-com:office:office" xmlns:oel="http://schemas.microsoft.com/office/2019/extlst" xmlns:r="http://schemas.openxmlformats.org/officeDocument/2006/relationships" xmlns:m="http://schemas.openxmlformats.org/officeDocument/2006/math" xmlns:v="urn:schemas-microsoft-com:vml" xmlns:wp14="http://schemas.microsoft.com/office/word/2010/wordprocessingDrawing" xmlns:wp="http://schemas.openxmlformats.org/drawingml/2006/wordprocessingDrawing" xmlns:w10="urn:schemas-microsoft-com:office:word" xmlns:w="http://schemas.openxmlformats.org/wordprocessingml/2006/main" xmlns:w14="http://schemas.microsoft.com/office/word/2010/wordml" xmlns:w15="http://schemas.microsoft.com/office/word/2012/wordml" xmlns:w16cex="http://schemas.microsoft.com/office/word/2018/wordml/cex" xmlns:w16cid="http://schemas.microsoft.com/office/word/2016/wordml/cid" xmlns:w16="http://schemas.microsoft.com/office/word/2018/wordml" xmlns:w16du="http://schemas.microsoft.com/office/word/2023/wordml/word16du" xmlns:w16sdtdh="http://schemas.microsoft.com/office/word/2020/wordml/sdtdatahash" xmlns:w16sdtfl="http://schemas.microsoft.com/office/word/2024/wordml/sdtformatlock" xmlns:w16se="http://schemas.microsoft.com/office/word/2015/wordml/symex" xmlns:wpg="http://schemas.microsoft.com/office/word/2010/wordprocessingGroup" xmlns:wpi="http://schemas.microsoft.com/office/word/2010/wordprocessingInk" xmlns:wne="http://schemas.microsoft.com/office/word/2006/wordml" xmlns:wps="http://schemas.microsoft.com/office/word/2010/wordprocessingShape" mc:Ignorable="w14 w15 w16se w16cid w16 w16cex w16sdtdh w16sdtfl w16du wp14">
   <w:footnote w:type="separator" w:id="-1">
     <w:p>
       <w:pPr>
@@ -73590,7 +73760,7 @@
 </file>
 
 <file path=word/numbering.xml><?xml version="1.0" encoding="utf-8"?>
-<w:numbering xmlns:wpc="http://schemas.microsoft.com/office/word/2010/wordprocessingCanvas" xmlns:cx="http://schemas.microsoft.com/office/drawing/2014/chartex" xmlns:cx1="http://schemas.microsoft.com/office/drawing/2015/9/8/chartex" xmlns:cx2="http://schemas.microsoft.com/office/drawing/2015/10/21/chartex" xmlns:cx3="http://schemas.microsoft.com/office/drawing/2016/5/9/chartex" xmlns:cx4="http://schemas.microsoft.com/office/drawing/2016/5/10/chartex" xmlns:cx5="http://schemas.microsoft.com/office/drawing/2016/5/11/chartex" xmlns:cx6="http://schemas.microsoft.com/office/drawing/2016/5/12/chartex" xmlns:cx7="http://schemas.microsoft.com/office/drawing/2016/5/13/chartex" xmlns:cx8="http://schemas.microsoft.com/office/drawing/2016/5/14/chartex" xmlns:mc="http://schemas.openxmlformats.org/markup-compatibility/2006" xmlns:aink="http://schemas.microsoft.com/office/drawing/2016/ink" xmlns:am3d="http://schemas.microsoft.com/office/drawing/2017/model3d" xmlns:o="urn:schemas-microsoft-com:office:office" xmlns:oel="http://schemas.microsoft.com/office/2019/extlst" xmlns:r="http://schemas.openxmlformats.org/officeDocument/2006/relationships" xmlns:m="http://schemas.openxmlformats.org/officeDocument/2006/math" xmlns:v="urn:schemas-microsoft-com:vml" xmlns:wp14="http://schemas.microsoft.com/office/word/2010/wordprocessingDrawing" xmlns:wp="http://schemas.openxmlformats.org/drawingml/2006/wordprocessingDrawing" xmlns:w10="urn:schemas-microsoft-com:office:word" xmlns:w="http://schemas.openxmlformats.org/wordprocessingml/2006/main" xmlns:w14="http://schemas.microsoft.com/office/word/2010/wordml" xmlns:w15="http://schemas.microsoft.com/office/word/2012/wordml" xmlns:w16cex="http://schemas.microsoft.com/office/word/2018/wordml/cex" xmlns:w16cid="http://schemas.microsoft.com/office/word/2016/wordml/cid" xmlns:w16="http://schemas.microsoft.com/office/word/2018/wordml" xmlns:w16sdtdh="http://schemas.microsoft.com/office/word/2020/wordml/sdtdatahash" xmlns:w16se="http://schemas.microsoft.com/office/word/2015/wordml/symex" xmlns:wpg="http://schemas.microsoft.com/office/word/2010/wordprocessingGroup" xmlns:wpi="http://schemas.microsoft.com/office/word/2010/wordprocessingInk" xmlns:wne="http://schemas.microsoft.com/office/word/2006/wordml" xmlns:wps="http://schemas.microsoft.com/office/word/2010/wordprocessingShape" mc:Ignorable="w14 w15 w16se w16cid w16 w16cex w16sdtdh wp14">
+<w:numbering xmlns:wpc="http://schemas.microsoft.com/office/word/2010/wordprocessingCanvas" xmlns:cx="http://schemas.microsoft.com/office/drawing/2014/chartex" xmlns:cx1="http://schemas.microsoft.com/office/drawing/2015/9/8/chartex" xmlns:cx2="http://schemas.microsoft.com/office/drawing/2015/10/21/chartex" xmlns:cx3="http://schemas.microsoft.com/office/drawing/2016/5/9/chartex" xmlns:cx4="http://schemas.microsoft.com/office/drawing/2016/5/10/chartex" xmlns:cx5="http://schemas.microsoft.com/office/drawing/2016/5/11/chartex" xmlns:cx6="http://schemas.microsoft.com/office/drawing/2016/5/12/chartex" xmlns:cx7="http://schemas.microsoft.com/office/drawing/2016/5/13/chartex" xmlns:cx8="http://schemas.microsoft.com/office/drawing/2016/5/14/chartex" xmlns:mc="http://schemas.openxmlformats.org/markup-compatibility/2006" xmlns:aink="http://schemas.microsoft.com/office/drawing/2016/ink" xmlns:am3d="http://schemas.microsoft.com/office/drawing/2017/model3d" xmlns:o="urn:schemas-microsoft-com:office:office" xmlns:oel="http://schemas.microsoft.com/office/2019/extlst" xmlns:r="http://schemas.openxmlformats.org/officeDocument/2006/relationships" xmlns:m="http://schemas.openxmlformats.org/officeDocument/2006/math" xmlns:v="urn:schemas-microsoft-com:vml" xmlns:wp14="http://schemas.microsoft.com/office/word/2010/wordprocessingDrawing" xmlns:wp="http://schemas.openxmlformats.org/drawingml/2006/wordprocessingDrawing" xmlns:w10="urn:schemas-microsoft-com:office:word" xmlns:w="http://schemas.openxmlformats.org/wordprocessingml/2006/main" xmlns:w14="http://schemas.microsoft.com/office/word/2010/wordml" xmlns:w15="http://schemas.microsoft.com/office/word/2012/wordml" xmlns:w16cex="http://schemas.microsoft.com/office/word/2018/wordml/cex" xmlns:w16cid="http://schemas.microsoft.com/office/word/2016/wordml/cid" xmlns:w16="http://schemas.microsoft.com/office/word/2018/wordml" xmlns:w16du="http://schemas.microsoft.com/office/word/2023/wordml/word16du" xmlns:w16sdtdh="http://schemas.microsoft.com/office/word/2020/wordml/sdtdatahash" xmlns:w16sdtfl="http://schemas.microsoft.com/office/word/2024/wordml/sdtformatlock" xmlns:w16se="http://schemas.microsoft.com/office/word/2015/wordml/symex" xmlns:wpg="http://schemas.microsoft.com/office/word/2010/wordprocessingGroup" xmlns:wpi="http://schemas.microsoft.com/office/word/2010/wordprocessingInk" xmlns:wne="http://schemas.microsoft.com/office/word/2006/wordml" xmlns:wps="http://schemas.microsoft.com/office/word/2010/wordprocessingShape" mc:Ignorable="w14 w15 w16se w16cid w16 w16cex w16sdtdh w16sdtfl w16du wp14">
   <w:abstractNum w:abstractNumId="0" w15:restartNumberingAfterBreak="0">
     <w:nsid w:val="009156B3"/>
     <w:multiLevelType w:val="multilevel"/>
@@ -79625,7 +79795,7 @@
 </file>
 
 <file path=word/styles.xml><?xml version="1.0" encoding="utf-8"?>
-<w:styles xmlns:mc="http://schemas.openxmlformats.org/markup-compatibility/2006" xmlns:r="http://schemas.openxmlformats.org/officeDocument/2006/relationships" xmlns:w="http://schemas.openxmlformats.org/wordprocessingml/2006/main" xmlns:w14="http://schemas.microsoft.com/office/word/2010/wordml" xmlns:w15="http://schemas.microsoft.com/office/word/2012/wordml" xmlns:w16cex="http://schemas.microsoft.com/office/word/2018/wordml/cex" xmlns:w16cid="http://schemas.microsoft.com/office/word/2016/wordml/cid" xmlns:w16="http://schemas.microsoft.com/office/word/2018/wordml" xmlns:w16sdtdh="http://schemas.microsoft.com/office/word/2020/wordml/sdtdatahash" xmlns:w16se="http://schemas.microsoft.com/office/word/2015/wordml/symex" mc:Ignorable="w14 w15 w16se w16cid w16 w16cex w16sdtdh">
+<w:styles xmlns:mc="http://schemas.openxmlformats.org/markup-compatibility/2006" xmlns:r="http://schemas.openxmlformats.org/officeDocument/2006/relationships" xmlns:w="http://schemas.openxmlformats.org/wordprocessingml/2006/main" xmlns:w14="http://schemas.microsoft.com/office/word/2010/wordml" xmlns:w15="http://schemas.microsoft.com/office/word/2012/wordml" xmlns:w16cex="http://schemas.microsoft.com/office/word/2018/wordml/cex" xmlns:w16cid="http://schemas.microsoft.com/office/word/2016/wordml/cid" xmlns:w16="http://schemas.microsoft.com/office/word/2018/wordml" xmlns:w16du="http://schemas.microsoft.com/office/word/2023/wordml/word16du" xmlns:w16sdtdh="http://schemas.microsoft.com/office/word/2020/wordml/sdtdatahash" xmlns:w16sdtfl="http://schemas.microsoft.com/office/word/2024/wordml/sdtformatlock" xmlns:w16se="http://schemas.microsoft.com/office/word/2015/wordml/symex" mc:Ignorable="w14 w15 w16se w16cid w16 w16cex w16sdtdh w16sdtfl w16du">
   <w:docDefaults>
     <w:rPrDefault>
       <w:rPr>

</xml_diff>